<commit_message>
Updated things and got them to work with the embedded tomcat.
</commit_message>
<xml_diff>
--- a/doc/AndroidAppSpecs_v2.docx
+++ b/doc/AndroidAppSpecs_v2.docx
@@ -2638,8 +2638,18 @@
     </w:p>
     <w:p/>
     <w:p>
-      <w:r>
-        <w:t>UPDATE &lt;URI&gt;/</w:t>
+      <w:del w:id="12" w:author="Matthew J Triviski" w:date="2016-01-19T11:19:00Z">
+        <w:r>
+          <w:delText xml:space="preserve">UPDATE </w:delText>
+        </w:r>
+      </w:del>
+      <w:ins w:id="13" w:author="Matthew J Triviski" w:date="2016-01-19T11:19:00Z">
+        <w:r>
+          <w:t xml:space="preserve">POST </w:t>
+        </w:r>
+      </w:ins>
+      <w:r>
+        <w:t>&lt;URI&gt;/</w:t>
       </w:r>
       <w:r>
         <w:t>account</w:t>
@@ -2811,6 +2821,8 @@
       <w:r>
         <w:t>services</w:t>
       </w:r>
+      <w:bookmarkStart w:id="14" w:name="_GoBack"/>
+      <w:bookmarkEnd w:id="14"/>
       <w:proofErr w:type="gramStart"/>
       <w:r>
         <w:t>?includeIcon</w:t>
@@ -2968,22 +2980,22 @@
     <w:p>
       <w:pPr>
         <w:rPr>
-          <w:ins w:id="12" w:author="Matthew J Triviski" w:date="2016-01-04T10:44:00Z"/>
+          <w:ins w:id="15" w:author="Matthew J Triviski" w:date="2016-01-04T10:44:00Z"/>
         </w:rPr>
       </w:pPr>
     </w:p>
     <w:p>
-      <w:ins w:id="13" w:author="Matthew J Triviski" w:date="2016-01-04T10:44:00Z">
+      <w:ins w:id="16" w:author="Matthew J Triviski" w:date="2016-01-04T10:44:00Z">
         <w:r>
           <w:t xml:space="preserve">These icon values should be used for the service type when querying, when picking a service type for a license as well as the icons for ratings in service </w:t>
         </w:r>
       </w:ins>
-      <w:ins w:id="14" w:author="Matthew J Triviski" w:date="2016-01-04T10:45:00Z">
+      <w:ins w:id="17" w:author="Matthew J Triviski" w:date="2016-01-04T10:45:00Z">
         <w:r>
           <w:t>queries</w:t>
         </w:r>
       </w:ins>
-      <w:ins w:id="15" w:author="Matthew J Triviski" w:date="2016-01-04T10:44:00Z">
+      <w:ins w:id="18" w:author="Matthew J Triviski" w:date="2016-01-04T10:44:00Z">
         <w:r>
           <w:t xml:space="preserve">. </w:t>
         </w:r>
@@ -3136,12 +3148,12 @@
     </w:p>
     <w:p/>
     <w:p>
-      <w:ins w:id="16" w:author="Matthew J Triviski" w:date="2016-01-04T10:47:00Z">
+      <w:ins w:id="19" w:author="Matthew J Triviski" w:date="2016-01-04T10:47:00Z">
         <w:r>
           <w:t xml:space="preserve">The list of results should perform like an infinite scroll. </w:t>
         </w:r>
       </w:ins>
-      <w:del w:id="17" w:author="Matthew J Triviski" w:date="2016-01-04T10:47:00Z">
+      <w:del w:id="20" w:author="Matthew J Triviski" w:date="2016-01-04T10:47:00Z">
         <w:r>
           <w:delText xml:space="preserve">At the bottom is a button to “Add 5 more”.  This number should be configurable within the code.  </w:delText>
         </w:r>
@@ -3160,16 +3172,13 @@
       <w:r>
         <w:t xml:space="preserve"> of the providers already returned.</w:t>
       </w:r>
-      <w:ins w:id="18" w:author="Matthew J Triviski" w:date="2016-01-04T10:49:00Z">
+      <w:ins w:id="21" w:author="Matthew J Triviski" w:date="2016-01-04T10:49:00Z">
         <w:r>
           <w:t xml:space="preserve">  An empty JSON result will be returned when there are no more providers to return.</w:t>
         </w:r>
       </w:ins>
     </w:p>
-    <w:p>
-      <w:bookmarkStart w:id="19" w:name="_GoBack"/>
-      <w:bookmarkEnd w:id="19"/>
-    </w:p>
+    <w:p/>
     <w:p>
       <w:pPr>
         <w:keepNext/>

</xml_diff>

<commit_message>
Savign everything for now.
</commit_message>
<xml_diff>
--- a/doc/AndroidAppSpecs_v2.docx
+++ b/doc/AndroidAppSpecs_v2.docx
@@ -6,6 +6,17 @@
       <w:pPr>
         <w:pStyle w:val="Heading1"/>
       </w:pPr>
+      <w:ins w:id="0" w:author="Matthew J Triviski" w:date="2016-02-13T13:48:00Z">
+        <w:r>
+          <w:softHyphen/>
+        </w:r>
+        <w:r>
+          <w:softHyphen/>
+        </w:r>
+        <w:r>
+          <w:softHyphen/>
+        </w:r>
+      </w:ins>
       <w:r>
         <w:t>Login Screen</w:t>
       </w:r>
@@ -68,13 +79,33 @@
     </w:p>
     <w:p/>
     <w:p>
-      <w:r>
-        <w:t>GET &lt;URI&gt;/</w:t>
-      </w:r>
+      <w:pPr>
+        <w:rPr>
+          <w:ins w:id="1" w:author="Matthew J Triviski" w:date="2016-02-13T13:56:00Z"/>
+        </w:rPr>
+      </w:pPr>
+      <w:r>
+        <w:t xml:space="preserve">GET </w:t>
+      </w:r>
+      <w:del w:id="2" w:author="Matthew J Triviski" w:date="2016-02-13T13:56:00Z">
+        <w:r>
+          <w:delText>&lt;URI&gt;</w:delText>
+        </w:r>
+      </w:del>
+      <w:r>
+        <w:t>/</w:t>
+      </w:r>
+      <w:del w:id="3" w:author="Matthew J Triviski" w:date="2016-02-13T13:56:00Z">
+        <w:r>
+          <w:delText>login</w:delText>
+        </w:r>
+      </w:del>
       <w:proofErr w:type="spellStart"/>
-      <w:r>
-        <w:t>login</w:t>
-      </w:r>
+      <w:ins w:id="4" w:author="Matthew J Triviski" w:date="2016-02-13T13:56:00Z">
+        <w:r>
+          <w:t>user</w:t>
+        </w:r>
+      </w:ins>
       <w:proofErr w:type="gramStart"/>
       <w:r>
         <w:t>?email</w:t>
@@ -86,11 +117,31 @@
       </w:r>
     </w:p>
     <w:p>
-      <w:r>
-        <w:t>POST &lt;URI&gt;/</w:t>
-      </w:r>
-      <w:r>
-        <w:t xml:space="preserve">account </w:t>
+      <w:pPr>
+        <w:rPr>
+          <w:ins w:id="5" w:author="Matthew J Triviski" w:date="2016-02-13T13:56:00Z"/>
+        </w:rPr>
+      </w:pPr>
+    </w:p>
+    <w:p/>
+    <w:p>
+      <w:del w:id="6" w:author="Matthew J Triviski" w:date="2016-02-13T13:57:00Z">
+        <w:r>
+          <w:delText>POST &lt;URI&gt;/</w:delText>
+        </w:r>
+        <w:r>
+          <w:delText>account</w:delText>
+        </w:r>
+      </w:del>
+      <w:ins w:id="7" w:author="Matthew J Triviski" w:date="2016-02-13T13:57:00Z">
+        <w:r>
+          <w:t xml:space="preserve">PUT  /user </w:t>
+        </w:r>
+      </w:ins>
+      <w:bookmarkStart w:id="8" w:name="_GoBack"/>
+      <w:bookmarkEnd w:id="8"/>
+      <w:r>
+        <w:t xml:space="preserve"> </w:t>
       </w:r>
       <w:r>
         <w:t>- Add a new user.</w:t>
@@ -305,6 +356,7 @@
           </w:tcPr>
           <w:p>
             <w:r>
+              <w:lastRenderedPageBreak/>
               <w:t>Email</w:t>
             </w:r>
           </w:p>
@@ -339,11 +391,7 @@
           </w:tcPr>
           <w:p>
             <w:r>
-              <w:t xml:space="preserve">Use the value from login.  This is not a user input </w:t>
-            </w:r>
-            <w:r>
-              <w:lastRenderedPageBreak/>
-              <w:t>but should be displayed.</w:t>
+              <w:t>Use the value from login.  This is not a user input but should be displayed.</w:t>
             </w:r>
           </w:p>
         </w:tc>
@@ -357,9 +405,8 @@
             <w:tcW w:w="2064" w:type="dxa"/>
           </w:tcPr>
           <w:p>
-            <w:ins w:id="0" w:author="Matthew J Triviski" w:date="2016-01-04T10:28:00Z">
+            <w:ins w:id="9" w:author="Matthew J Triviski" w:date="2016-01-04T10:28:00Z">
               <w:r>
-                <w:lastRenderedPageBreak/>
                 <w:t>Email Address</w:t>
               </w:r>
             </w:ins>
@@ -371,7 +418,7 @@
           </w:tcPr>
           <w:p>
             <w:proofErr w:type="spellStart"/>
-            <w:ins w:id="1" w:author="Matthew J Triviski" w:date="2016-01-04T10:28:00Z">
+            <w:ins w:id="10" w:author="Matthew J Triviski" w:date="2016-01-04T10:28:00Z">
               <w:r>
                 <w:t>Str</w:t>
               </w:r>
@@ -384,7 +431,7 @@
             <w:tcW w:w="1163" w:type="dxa"/>
           </w:tcPr>
           <w:p>
-            <w:ins w:id="2" w:author="Matthew J Triviski" w:date="2016-01-04T10:28:00Z">
+            <w:ins w:id="11" w:author="Matthew J Triviski" w:date="2016-01-04T10:28:00Z">
               <w:r>
                 <w:t>Yes</w:t>
               </w:r>
@@ -397,7 +444,7 @@
           </w:tcPr>
           <w:p>
             <w:proofErr w:type="gramStart"/>
-            <w:ins w:id="3" w:author="Matthew J Triviski" w:date="2016-01-04T10:28:00Z">
+            <w:ins w:id="12" w:author="Matthew J Triviski" w:date="2016-01-04T10:28:00Z">
               <w:r>
                 <w:t>email</w:t>
               </w:r>
@@ -410,7 +457,7 @@
             <w:tcW w:w="2755" w:type="dxa"/>
           </w:tcPr>
           <w:p>
-            <w:ins w:id="4" w:author="Matthew J Triviski" w:date="2016-01-04T10:28:00Z">
+            <w:ins w:id="13" w:author="Matthew J Triviski" w:date="2016-01-04T10:28:00Z">
               <w:r>
                 <w:t>Use the email from login.</w:t>
               </w:r>
@@ -642,7 +689,7 @@
             <w:tcW w:w="2755" w:type="dxa"/>
           </w:tcPr>
           <w:p>
-            <w:del w:id="5" w:author="Matthew J Triviski" w:date="2016-01-04T10:29:00Z">
+            <w:del w:id="14" w:author="Matthew J Triviski" w:date="2016-01-04T10:29:00Z">
               <w:r>
                 <w:delText>Use the email from login.</w:delText>
               </w:r>
@@ -1319,12 +1366,12 @@
     <w:p>
       <w:pPr>
         <w:rPr>
-          <w:del w:id="6" w:author="Matthew J Triviski" w:date="2016-01-04T10:29:00Z"/>
+          <w:del w:id="15" w:author="Matthew J Triviski" w:date="2016-01-04T10:29:00Z"/>
           <w:b/>
           <w:i/>
         </w:rPr>
       </w:pPr>
-      <w:ins w:id="7" w:author="Matthew J Triviski" w:date="2016-01-04T10:31:00Z">
+      <w:ins w:id="16" w:author="Matthew J Triviski" w:date="2016-01-04T10:31:00Z">
         <w:r>
           <w:rPr>
             <w:b/>
@@ -1333,7 +1380,7 @@
           <w:t xml:space="preserve"> </w:t>
         </w:r>
       </w:ins>
-      <w:del w:id="8" w:author="Matthew J Triviski" w:date="2016-01-04T10:29:00Z">
+      <w:del w:id="17" w:author="Matthew J Triviski" w:date="2016-01-04T10:29:00Z">
         <w:r>
           <w:rPr>
             <w:b/>
@@ -1388,12 +1435,12 @@
     <w:p>
       <w:pPr>
         <w:rPr>
-          <w:ins w:id="9" w:author="Matthew J Triviski" w:date="2016-01-04T10:29:00Z"/>
+          <w:ins w:id="18" w:author="Matthew J Triviski" w:date="2016-01-04T10:29:00Z"/>
           <w:b/>
           <w:i/>
         </w:rPr>
       </w:pPr>
-      <w:del w:id="10" w:author="Matthew J Triviski" w:date="2016-01-04T10:29:00Z">
+      <w:del w:id="19" w:author="Matthew J Triviski" w:date="2016-01-04T10:29:00Z">
         <w:r>
           <w:rPr>
             <w:b/>
@@ -2612,7 +2659,7 @@
     <w:p>
       <w:pPr>
         <w:rPr>
-          <w:ins w:id="11" w:author="Matthew J Triviski" w:date="2016-01-04T10:32:00Z"/>
+          <w:ins w:id="20" w:author="Matthew J Triviski" w:date="2016-01-04T10:32:00Z"/>
         </w:rPr>
       </w:pPr>
     </w:p>
@@ -2638,12 +2685,12 @@
     </w:p>
     <w:p/>
     <w:p>
-      <w:del w:id="12" w:author="Matthew J Triviski" w:date="2016-01-19T11:19:00Z">
+      <w:del w:id="21" w:author="Matthew J Triviski" w:date="2016-01-19T11:19:00Z">
         <w:r>
           <w:delText xml:space="preserve">UPDATE </w:delText>
         </w:r>
       </w:del>
-      <w:ins w:id="13" w:author="Matthew J Triviski" w:date="2016-01-19T11:19:00Z">
+      <w:ins w:id="22" w:author="Matthew J Triviski" w:date="2016-01-19T11:19:00Z">
         <w:r>
           <w:t xml:space="preserve">POST </w:t>
         </w:r>
@@ -2821,8 +2868,6 @@
       <w:r>
         <w:t>services</w:t>
       </w:r>
-      <w:bookmarkStart w:id="14" w:name="_GoBack"/>
-      <w:bookmarkEnd w:id="14"/>
       <w:proofErr w:type="gramStart"/>
       <w:r>
         <w:t>?includeIcon</w:t>
@@ -2980,22 +3025,22 @@
     <w:p>
       <w:pPr>
         <w:rPr>
-          <w:ins w:id="15" w:author="Matthew J Triviski" w:date="2016-01-04T10:44:00Z"/>
+          <w:ins w:id="23" w:author="Matthew J Triviski" w:date="2016-01-04T10:44:00Z"/>
         </w:rPr>
       </w:pPr>
     </w:p>
     <w:p>
-      <w:ins w:id="16" w:author="Matthew J Triviski" w:date="2016-01-04T10:44:00Z">
+      <w:ins w:id="24" w:author="Matthew J Triviski" w:date="2016-01-04T10:44:00Z">
         <w:r>
           <w:t xml:space="preserve">These icon values should be used for the service type when querying, when picking a service type for a license as well as the icons for ratings in service </w:t>
         </w:r>
       </w:ins>
-      <w:ins w:id="17" w:author="Matthew J Triviski" w:date="2016-01-04T10:45:00Z">
+      <w:ins w:id="25" w:author="Matthew J Triviski" w:date="2016-01-04T10:45:00Z">
         <w:r>
           <w:t>queries</w:t>
         </w:r>
       </w:ins>
-      <w:ins w:id="18" w:author="Matthew J Triviski" w:date="2016-01-04T10:44:00Z">
+      <w:ins w:id="26" w:author="Matthew J Triviski" w:date="2016-01-04T10:44:00Z">
         <w:r>
           <w:t xml:space="preserve">. </w:t>
         </w:r>
@@ -3148,12 +3193,12 @@
     </w:p>
     <w:p/>
     <w:p>
-      <w:ins w:id="19" w:author="Matthew J Triviski" w:date="2016-01-04T10:47:00Z">
+      <w:ins w:id="27" w:author="Matthew J Triviski" w:date="2016-01-04T10:47:00Z">
         <w:r>
           <w:t xml:space="preserve">The list of results should perform like an infinite scroll. </w:t>
         </w:r>
       </w:ins>
-      <w:del w:id="20" w:author="Matthew J Triviski" w:date="2016-01-04T10:47:00Z">
+      <w:del w:id="28" w:author="Matthew J Triviski" w:date="2016-01-04T10:47:00Z">
         <w:r>
           <w:delText xml:space="preserve">At the bottom is a button to “Add 5 more”.  This number should be configurable within the code.  </w:delText>
         </w:r>
@@ -3172,13 +3217,58 @@
       <w:r>
         <w:t xml:space="preserve"> of the providers already returned.</w:t>
       </w:r>
-      <w:ins w:id="21" w:author="Matthew J Triviski" w:date="2016-01-04T10:49:00Z">
+      <w:ins w:id="29" w:author="Matthew J Triviski" w:date="2016-01-04T10:49:00Z">
         <w:r>
           <w:t xml:space="preserve">  An empty JSON result will be returned when there are no more providers to return.</w:t>
         </w:r>
       </w:ins>
     </w:p>
-    <w:p/>
+    <w:p>
+      <w:pPr>
+        <w:rPr>
+          <w:ins w:id="30" w:author="Matthew J Triviski" w:date="2016-02-13T13:54:00Z"/>
+        </w:rPr>
+      </w:pPr>
+    </w:p>
+    <w:p>
+      <w:pPr>
+        <w:pStyle w:val="Heading1"/>
+        <w:rPr>
+          <w:ins w:id="31" w:author="Matthew J Triviski" w:date="2016-02-13T13:55:00Z"/>
+        </w:rPr>
+        <w:pPrChange w:id="32" w:author="Matthew J Triviski" w:date="2016-02-13T13:55:00Z">
+          <w:pPr/>
+        </w:pPrChange>
+      </w:pPr>
+      <w:ins w:id="33" w:author="Matthew J Triviski" w:date="2016-02-13T13:55:00Z">
+        <w:r>
+          <w:t>REST API</w:t>
+        </w:r>
+      </w:ins>
+    </w:p>
+    <w:p>
+      <w:pPr>
+        <w:pStyle w:val="Heading2"/>
+        <w:rPr>
+          <w:ins w:id="34" w:author="Matthew J Triviski" w:date="2016-02-13T13:55:00Z"/>
+        </w:rPr>
+        <w:pPrChange w:id="35" w:author="Matthew J Triviski" w:date="2016-02-13T13:55:00Z">
+          <w:pPr/>
+        </w:pPrChange>
+      </w:pPr>
+      <w:ins w:id="36" w:author="Matthew J Triviski" w:date="2016-02-13T13:55:00Z">
+        <w:r>
+          <w:t>Create new user</w:t>
+        </w:r>
+      </w:ins>
+    </w:p>
+    <w:p>
+      <w:ins w:id="37" w:author="Matthew J Triviski" w:date="2016-02-13T13:55:00Z">
+        <w:r>
+          <w:t>/</w:t>
+        </w:r>
+      </w:ins>
+    </w:p>
     <w:p>
       <w:pPr>
         <w:keepNext/>

</xml_diff>